<commit_message>
The submission Ex01 is ready
</commit_message>
<xml_diff>
--- a/A21 Ex01 Bar 313175176/A21 Ex01 Bar 313175176.docx
+++ b/A21 Ex01 Bar 313175176/A21 Ex01 Bar 313175176.docx
@@ -510,7 +510,21 @@
           <w:rFonts w:hint="cs"/>
           <w:rtl/>
         </w:rPr>
-        <w:t xml:space="preserve">והסקת המסקנות אשר מתממשק עם </w:t>
+        <w:t>והסקת המסקנות אשר מתממשק</w:t>
+      </w:r>
+      <w:r>
+        <w:rPr>
+          <w:rFonts w:hint="cs"/>
+          <w:rtl/>
+        </w:rPr>
+        <w:t>ת</w:t>
+      </w:r>
+      <w:r>
+        <w:rPr>
+          <w:rFonts w:hint="cs"/>
+          <w:rtl/>
+        </w:rPr>
+        <w:t xml:space="preserve"> עם </w:t>
       </w:r>
       <w:r>
         <w:rPr>
@@ -545,7 +559,21 @@
           <w:rFonts w:hint="cs"/>
           <w:rtl/>
         </w:rPr>
-        <w:t xml:space="preserve">מילים אשר מצביעות על עניין בתחום מסוים </w:t>
+        <w:t xml:space="preserve">מילים </w:t>
+      </w:r>
+      <w:r>
+        <w:rPr>
+          <w:rFonts w:hint="cs"/>
+          <w:rtl/>
+        </w:rPr>
+        <w:t>ש</w:t>
+      </w:r>
+      <w:r>
+        <w:rPr>
+          <w:rFonts w:hint="cs"/>
+          <w:rtl/>
+        </w:rPr>
+        <w:t xml:space="preserve">מצביעות על עניין בתחום מסוים </w:t>
       </w:r>
       <w:r>
         <w:rPr>
@@ -559,6 +587,13 @@
           <w:rFonts w:hint="cs"/>
           <w:rtl/>
         </w:rPr>
+        <w:t xml:space="preserve"> (עבור מילה מפתח אחת יכול להיות כמה תחומי עניין/ תפוסי התנהגות) </w:t>
+      </w:r>
+      <w:r>
+        <w:rPr>
+          <w:rFonts w:hint="cs"/>
+          <w:rtl/>
+        </w:rPr>
         <w:t>.</w:t>
       </w:r>
     </w:p>
@@ -614,37 +649,32 @@
     <w:p>
       <w:pPr>
         <w:rPr>
-          <w:rtl/>
-        </w:rPr>
-      </w:pPr>
-    </w:p>
-    <w:p>
-      <w:pPr>
-        <w:rPr>
-          <w:rtl/>
-        </w:rPr>
-      </w:pPr>
-    </w:p>
-    <w:p>
-      <w:pPr>
-        <w:bidi w:val="0"/>
-        <w:jc w:val="center"/>
-        <w:rPr>
-          <w:b/>
-          <w:bCs/>
-          <w:sz w:val="32"/>
-          <w:szCs w:val="32"/>
-          <w:u w:val="single"/>
-        </w:rPr>
-      </w:pPr>
-      <w:r>
-        <w:rPr>
-          <w:b/>
-          <w:bCs/>
-          <w:sz w:val="32"/>
-          <w:szCs w:val="32"/>
-          <w:u w:val="single"/>
-        </w:rPr>
+          <w:rFonts w:hint="cs"/>
+          <w:rtl/>
+        </w:rPr>
+      </w:pPr>
+    </w:p>
+    <w:p>
+      <w:pPr>
+        <w:bidi w:val="0"/>
+        <w:jc w:val="center"/>
+        <w:rPr>
+          <w:b/>
+          <w:bCs/>
+          <w:sz w:val="32"/>
+          <w:szCs w:val="32"/>
+          <w:u w:val="single"/>
+        </w:rPr>
+      </w:pPr>
+      <w:r>
+        <w:rPr>
+          <w:b/>
+          <w:bCs/>
+          <w:sz w:val="32"/>
+          <w:szCs w:val="32"/>
+          <w:u w:val="single"/>
+        </w:rPr>
+        <w:lastRenderedPageBreak/>
         <w:t>Facebook Use Case Diagram</w:t>
       </w:r>
     </w:p>
@@ -768,6 +798,7 @@
           <w:sz w:val="28"/>
           <w:szCs w:val="28"/>
           <w:u w:val="single"/>
+          <w:rtl/>
         </w:rPr>
       </w:pPr>
     </w:p>
@@ -781,6 +812,7 @@
           <w:sz w:val="28"/>
           <w:szCs w:val="28"/>
           <w:u w:val="single"/>
+          <w:rtl/>
         </w:rPr>
       </w:pPr>
     </w:p>
@@ -826,7 +858,6 @@
     <w:p>
       <w:pPr>
         <w:bidi w:val="0"/>
-        <w:jc w:val="center"/>
         <w:rPr>
           <w:b/>
           <w:bCs/>
@@ -841,36 +872,24 @@
         <w:bidi w:val="0"/>
         <w:jc w:val="center"/>
         <w:rPr>
-          <w:b/>
-          <w:bCs/>
-          <w:sz w:val="28"/>
-          <w:szCs w:val="28"/>
-          <w:u w:val="single"/>
-        </w:rPr>
-      </w:pPr>
-    </w:p>
-    <w:p>
-      <w:pPr>
-        <w:bidi w:val="0"/>
-        <w:jc w:val="center"/>
-        <w:rPr>
-          <w:rFonts w:asciiTheme="minorBidi" w:hAnsiTheme="minorBidi"/>
-          <w:b/>
-          <w:bCs/>
-          <w:sz w:val="32"/>
-          <w:szCs w:val="32"/>
-          <w:u w:val="single"/>
-        </w:rPr>
-      </w:pPr>
-      <w:r>
-        <w:rPr>
-          <w:rFonts w:asciiTheme="minorBidi" w:hAnsiTheme="minorBidi"/>
-          <w:b/>
-          <w:bCs/>
-          <w:sz w:val="32"/>
-          <w:szCs w:val="32"/>
-          <w:u w:val="single"/>
-        </w:rPr>
+          <w:rFonts w:asciiTheme="minorBidi" w:hAnsiTheme="minorBidi"/>
+          <w:b/>
+          <w:bCs/>
+          <w:sz w:val="32"/>
+          <w:szCs w:val="32"/>
+          <w:u w:val="single"/>
+        </w:rPr>
+      </w:pPr>
+      <w:r>
+        <w:rPr>
+          <w:rFonts w:asciiTheme="minorBidi" w:hAnsiTheme="minorBidi"/>
+          <w:b/>
+          <w:bCs/>
+          <w:sz w:val="32"/>
+          <w:szCs w:val="32"/>
+          <w:u w:val="single"/>
+        </w:rPr>
+        <w:lastRenderedPageBreak/>
         <w:t xml:space="preserve">Best Fan </w:t>
       </w:r>
       <w:r>
@@ -1022,59 +1041,76 @@
           <w:sz w:val="32"/>
           <w:szCs w:val="32"/>
           <w:u w:val="single"/>
-        </w:rPr>
-      </w:pPr>
-    </w:p>
-    <w:p>
-      <w:pPr>
-        <w:bidi w:val="0"/>
-        <w:jc w:val="center"/>
-        <w:rPr>
-          <w:rFonts w:asciiTheme="minorBidi" w:hAnsiTheme="minorBidi"/>
-          <w:b/>
-          <w:bCs/>
-          <w:sz w:val="32"/>
-          <w:szCs w:val="32"/>
-          <w:u w:val="single"/>
-        </w:rPr>
-      </w:pPr>
-    </w:p>
-    <w:p>
-      <w:pPr>
-        <w:bidi w:val="0"/>
-        <w:jc w:val="center"/>
-        <w:rPr>
-          <w:rFonts w:asciiTheme="minorBidi" w:hAnsiTheme="minorBidi"/>
-          <w:b/>
-          <w:bCs/>
-          <w:sz w:val="32"/>
-          <w:szCs w:val="32"/>
-          <w:u w:val="single"/>
-        </w:rPr>
-      </w:pPr>
-    </w:p>
-    <w:p>
-      <w:pPr>
-        <w:bidi w:val="0"/>
-        <w:jc w:val="center"/>
-        <w:rPr>
-          <w:rFonts w:asciiTheme="minorBidi" w:hAnsiTheme="minorBidi"/>
-          <w:b/>
-          <w:bCs/>
-          <w:sz w:val="32"/>
-          <w:szCs w:val="32"/>
-          <w:u w:val="single"/>
-        </w:rPr>
-      </w:pPr>
-      <w:r>
-        <w:rPr>
-          <w:rFonts w:asciiTheme="minorBidi" w:hAnsiTheme="minorBidi"/>
-          <w:b/>
-          <w:bCs/>
-          <w:sz w:val="32"/>
-          <w:szCs w:val="32"/>
-          <w:u w:val="single"/>
-        </w:rPr>
+          <w:rtl/>
+        </w:rPr>
+      </w:pPr>
+    </w:p>
+    <w:p>
+      <w:pPr>
+        <w:bidi w:val="0"/>
+        <w:jc w:val="center"/>
+        <w:rPr>
+          <w:rFonts w:asciiTheme="minorBidi" w:hAnsiTheme="minorBidi"/>
+          <w:b/>
+          <w:bCs/>
+          <w:sz w:val="32"/>
+          <w:szCs w:val="32"/>
+          <w:u w:val="single"/>
+          <w:rtl/>
+        </w:rPr>
+      </w:pPr>
+    </w:p>
+    <w:p>
+      <w:pPr>
+        <w:bidi w:val="0"/>
+        <w:jc w:val="center"/>
+        <w:rPr>
+          <w:rFonts w:asciiTheme="minorBidi" w:hAnsiTheme="minorBidi"/>
+          <w:b/>
+          <w:bCs/>
+          <w:sz w:val="32"/>
+          <w:szCs w:val="32"/>
+          <w:u w:val="single"/>
+        </w:rPr>
+      </w:pPr>
+    </w:p>
+    <w:p>
+      <w:pPr>
+        <w:bidi w:val="0"/>
+        <w:jc w:val="center"/>
+        <w:rPr>
+          <w:rFonts w:asciiTheme="minorBidi" w:hAnsiTheme="minorBidi"/>
+          <w:b/>
+          <w:bCs/>
+          <w:sz w:val="32"/>
+          <w:szCs w:val="32"/>
+          <w:u w:val="single"/>
+        </w:rPr>
+      </w:pPr>
+    </w:p>
+    <w:p>
+      <w:pPr>
+        <w:bidi w:val="0"/>
+        <w:jc w:val="center"/>
+        <w:rPr>
+          <w:rFonts w:asciiTheme="minorBidi" w:hAnsiTheme="minorBidi"/>
+          <w:b/>
+          <w:bCs/>
+          <w:sz w:val="32"/>
+          <w:szCs w:val="32"/>
+          <w:u w:val="single"/>
+        </w:rPr>
+      </w:pPr>
+      <w:r>
+        <w:rPr>
+          <w:rFonts w:asciiTheme="minorBidi" w:hAnsiTheme="minorBidi"/>
+          <w:b/>
+          <w:bCs/>
+          <w:sz w:val="32"/>
+          <w:szCs w:val="32"/>
+          <w:u w:val="single"/>
+        </w:rPr>
+        <w:lastRenderedPageBreak/>
         <w:t>The Mirror</w:t>
       </w:r>
       <w:r>
@@ -1352,6 +1388,7 @@
           <w:szCs w:val="32"/>
           <w:u w:val="single"/>
         </w:rPr>
+        <w:lastRenderedPageBreak/>
         <w:t>Facebook Class Diagram</w:t>
       </w:r>
     </w:p>

</xml_diff>